<commit_message>
New Scope hardware docs
Added details to hardware docs for installing soltware
</commit_message>
<xml_diff>
--- a/XIAO/XIAO-Scope-hardware.docx
+++ b/XIAO/XIAO-Scope-hardware.docx
@@ -657,6 +657,12 @@
         <w:rPr>
           <w:rFonts w:ascii="Arial" w:hAnsi="Arial" w:cs="Arial"/>
         </w:rPr>
+        <w:t xml:space="preserve"> from</w:t>
+      </w:r>
+      <w:r>
+        <w:rPr>
+          <w:rFonts w:ascii="Arial" w:hAnsi="Arial" w:cs="Arial"/>
+        </w:rPr>
         <w:t xml:space="preserve"> here</w:t>
       </w:r>
       <w:r>
@@ -741,15 +747,203 @@
         <w:rPr>
           <w:rFonts w:ascii="Arial" w:hAnsi="Arial" w:cs="Arial"/>
         </w:rPr>
+        <w:t xml:space="preserve">(from </w:t>
+      </w:r>
+      <w:r>
+        <w:rPr>
+          <w:rFonts w:ascii="Arial" w:hAnsi="Arial" w:cs="Arial"/>
+        </w:rPr>
         <w:t>https://wiki.seeedstudio.com/Seeed_Arduino_Boards/</w:t>
       </w:r>
-    </w:p>
-    <w:p>
-      <w:pPr>
-        <w:rPr>
-          <w:rFonts w:ascii="Arial" w:hAnsi="Arial" w:cs="Arial"/>
-        </w:rPr>
-      </w:pPr>
+      <w:r>
+        <w:rPr>
+          <w:rFonts w:ascii="Arial" w:hAnsi="Arial" w:cs="Arial"/>
+        </w:rPr>
+        <w:t>)</w:t>
+      </w:r>
+      <w:bookmarkStart w:id="0" w:name="_GoBack"/>
+      <w:bookmarkEnd w:id="0"/>
+    </w:p>
+    <w:p>
+      <w:pPr>
+        <w:rPr>
+          <w:rFonts w:ascii="Arial" w:hAnsi="Arial" w:cs="Arial"/>
+        </w:rPr>
+      </w:pPr>
+      <w:r>
+        <w:rPr>
+          <w:rFonts w:ascii="Arial" w:hAnsi="Arial" w:cs="Arial"/>
+        </w:rPr>
+        <w:t>Open the Ar</w:t>
+      </w:r>
+      <w:r>
+        <w:rPr>
+          <w:rFonts w:ascii="Arial" w:hAnsi="Arial" w:cs="Arial"/>
+        </w:rPr>
+        <w:t>d</w:t>
+      </w:r>
+      <w:r>
+        <w:rPr>
+          <w:rFonts w:ascii="Arial" w:hAnsi="Arial" w:cs="Arial"/>
+        </w:rPr>
+        <w:t>u</w:t>
+      </w:r>
+      <w:r>
+        <w:rPr>
+          <w:rFonts w:ascii="Arial" w:hAnsi="Arial" w:cs="Arial"/>
+        </w:rPr>
+        <w:t xml:space="preserve">ino IDE, click on File &gt; </w:t>
+      </w:r>
+      <w:proofErr w:type="gramStart"/>
+      <w:r>
+        <w:rPr>
+          <w:rFonts w:ascii="Arial" w:hAnsi="Arial" w:cs="Arial"/>
+        </w:rPr>
+        <w:t>Preferences,</w:t>
+      </w:r>
+      <w:proofErr w:type="gramEnd"/>
+      <w:r>
+        <w:rPr>
+          <w:rFonts w:ascii="Arial" w:hAnsi="Arial" w:cs="Arial"/>
+        </w:rPr>
+        <w:t xml:space="preserve"> and copy</w:t>
+      </w:r>
+      <w:r>
+        <w:rPr>
+          <w:rFonts w:ascii="Arial" w:hAnsi="Arial" w:cs="Arial"/>
+        </w:rPr>
+        <w:t xml:space="preserve"> the</w:t>
+      </w:r>
+      <w:r>
+        <w:rPr>
+          <w:rFonts w:ascii="Arial" w:hAnsi="Arial" w:cs="Arial"/>
+        </w:rPr>
+        <w:t xml:space="preserve"> below </w:t>
+      </w:r>
+      <w:proofErr w:type="spellStart"/>
+      <w:r>
+        <w:rPr>
+          <w:rFonts w:ascii="Arial" w:hAnsi="Arial" w:cs="Arial"/>
+        </w:rPr>
+        <w:t>url</w:t>
+      </w:r>
+      <w:proofErr w:type="spellEnd"/>
+      <w:r>
+        <w:rPr>
+          <w:rFonts w:ascii="Arial" w:hAnsi="Arial" w:cs="Arial"/>
+        </w:rPr>
+        <w:t xml:space="preserve"> to </w:t>
+      </w:r>
+      <w:r>
+        <w:rPr>
+          <w:rFonts w:ascii="Arial" w:hAnsi="Arial" w:cs="Arial"/>
+        </w:rPr>
+        <w:t xml:space="preserve">the </w:t>
+      </w:r>
+      <w:r>
+        <w:rPr>
+          <w:rFonts w:ascii="Arial" w:hAnsi="Arial" w:cs="Arial"/>
+        </w:rPr>
+        <w:t>Additional Boards Manager URLs</w:t>
+      </w:r>
+      <w:r>
+        <w:rPr>
+          <w:rFonts w:ascii="Arial" w:hAnsi="Arial" w:cs="Arial"/>
+        </w:rPr>
+        <w:t xml:space="preserve"> list:</w:t>
+      </w:r>
+    </w:p>
+    <w:p>
+      <w:pPr>
+        <w:rPr>
+          <w:rFonts w:ascii="Arial" w:hAnsi="Arial" w:cs="Arial"/>
+        </w:rPr>
+      </w:pPr>
+      <w:r>
+        <w:rPr>
+          <w:rFonts w:ascii="Arial" w:hAnsi="Arial" w:cs="Arial"/>
+        </w:rPr>
+        <w:t>https://files.seeedstudio.com/arduino/package_seeeduino_boards_index.json</w:t>
+      </w:r>
+    </w:p>
+    <w:p>
+      <w:pPr>
+        <w:rPr>
+          <w:rFonts w:ascii="Arial" w:hAnsi="Arial" w:cs="Arial"/>
+        </w:rPr>
+      </w:pPr>
+      <w:proofErr w:type="gramStart"/>
+      <w:r>
+        <w:rPr>
+          <w:rFonts w:ascii="Arial" w:hAnsi="Arial" w:cs="Arial"/>
+        </w:rPr>
+        <w:t>Click on Too</w:t>
+      </w:r>
+      <w:r>
+        <w:rPr>
+          <w:rFonts w:ascii="Arial" w:hAnsi="Arial" w:cs="Arial"/>
+        </w:rPr>
+        <w:t>ls &gt; Board &gt; Board Manager.</w:t>
+      </w:r>
+      <w:proofErr w:type="gramEnd"/>
+      <w:r>
+        <w:rPr>
+          <w:rFonts w:ascii="Arial" w:hAnsi="Arial" w:cs="Arial"/>
+        </w:rPr>
+        <w:t xml:space="preserve"> Now </w:t>
+      </w:r>
+      <w:r>
+        <w:rPr>
+          <w:rFonts w:ascii="Arial" w:hAnsi="Arial" w:cs="Arial"/>
+        </w:rPr>
+        <w:t>search the board by name,</w:t>
+      </w:r>
+      <w:r>
+        <w:rPr>
+          <w:rFonts w:ascii="Arial" w:hAnsi="Arial" w:cs="Arial"/>
+        </w:rPr>
+        <w:t xml:space="preserve"> “</w:t>
+      </w:r>
+      <w:proofErr w:type="spellStart"/>
+      <w:r>
+        <w:rPr>
+          <w:rFonts w:ascii="Arial" w:hAnsi="Arial" w:cs="Arial"/>
+        </w:rPr>
+        <w:t>Seeeduino</w:t>
+      </w:r>
+      <w:proofErr w:type="spellEnd"/>
+      <w:r>
+        <w:rPr>
+          <w:rFonts w:ascii="Arial" w:hAnsi="Arial" w:cs="Arial"/>
+        </w:rPr>
+        <w:t xml:space="preserve"> XIAO”</w:t>
+      </w:r>
+    </w:p>
+    <w:p>
+      <w:pPr>
+        <w:rPr>
+          <w:rFonts w:ascii="Arial" w:hAnsi="Arial" w:cs="Arial"/>
+        </w:rPr>
+      </w:pPr>
+      <w:r>
+        <w:rPr>
+          <w:rFonts w:ascii="Arial" w:hAnsi="Arial" w:cs="Arial"/>
+        </w:rPr>
+        <w:t>Click on Tools &gt; Ports and select the correct COM port for the board.</w:t>
+      </w:r>
+    </w:p>
+    <w:p>
+      <w:pPr>
+        <w:rPr>
+          <w:rFonts w:ascii="Arial" w:hAnsi="Arial" w:cs="Arial"/>
+        </w:rPr>
+      </w:pPr>
+      <w:r>
+        <w:rPr>
+          <w:rFonts w:ascii="Arial" w:hAnsi="Arial" w:cs="Arial"/>
+        </w:rPr>
+        <w:t xml:space="preserve">Open the </w:t>
+      </w:r>
       <w:r>
         <w:rPr>
           <w:rFonts w:ascii="Arial" w:hAnsi="Arial" w:cs="Arial"/>
@@ -764,6 +958,19 @@
         <w:t>XIAO_Scope_pwm_awg.ino</w:t>
       </w:r>
       <w:proofErr w:type="spellEnd"/>
+    </w:p>
+    <w:p>
+      <w:pPr>
+        <w:rPr>
+          <w:rFonts w:ascii="Arial" w:hAnsi="Arial" w:cs="Arial"/>
+        </w:rPr>
+      </w:pPr>
+      <w:r>
+        <w:rPr>
+          <w:rFonts w:ascii="Arial" w:hAnsi="Arial" w:cs="Arial"/>
+        </w:rPr>
+        <w:t>Click on the Upload arrow button.</w:t>
+      </w:r>
     </w:p>
     <w:p>
       <w:pPr>
@@ -2445,8 +2652,6 @@
         </w:rPr>
         <w:t xml:space="preserve">is </w:t>
       </w:r>
-      <w:bookmarkStart w:id="0" w:name="_GoBack"/>
-      <w:bookmarkEnd w:id="0"/>
       <w:r>
         <w:rPr>
           <w:rFonts w:ascii="Arial" w:hAnsi="Arial" w:cs="Arial"/>
@@ -3674,6 +3879,17 @@
       <w:szCs w:val="16"/>
     </w:rPr>
   </w:style>
+  <w:style w:type="character" w:styleId="Hyperlink">
+    <w:name w:val="Hyperlink"/>
+    <w:basedOn w:val="DefaultParagraphFont"/>
+    <w:uiPriority w:val="99"/>
+    <w:unhideWhenUsed/>
+    <w:rsid w:val="0016075C"/>
+    <w:rPr>
+      <w:color w:val="0000FF" w:themeColor="hyperlink"/>
+      <w:u w:val="single"/>
+    </w:rPr>
+  </w:style>
 </w:styles>
 </file>
 
@@ -3893,6 +4109,17 @@
       <w:rFonts w:ascii="Tahoma" w:hAnsi="Tahoma" w:cs="Tahoma"/>
       <w:sz w:val="16"/>
       <w:szCs w:val="16"/>
+    </w:rPr>
+  </w:style>
+  <w:style w:type="character" w:styleId="Hyperlink">
+    <w:name w:val="Hyperlink"/>
+    <w:basedOn w:val="DefaultParagraphFont"/>
+    <w:uiPriority w:val="99"/>
+    <w:unhideWhenUsed/>
+    <w:rsid w:val="0016075C"/>
+    <w:rPr>
+      <w:color w:val="0000FF" w:themeColor="hyperlink"/>
+      <w:u w:val="single"/>
     </w:rPr>
   </w:style>
 </w:styles>

</xml_diff>